<commit_message>
Arreglo del documento de errores
</commit_message>
<xml_diff>
--- a/practica-1-team-potato-master/Errores team potato.docx
+++ b/practica-1-team-potato-master/Errores team potato.docx
@@ -133,7 +133,21 @@
           <w:sz w:val="24"/>
           <w:szCs w:val="24"/>
         </w:rPr>
-        <w:t>Uso de etiqueta obsoleta center, modificación a través de css.</w:t>
+        <w:t>Uso de etiqueta obsoleta cent</w:t>
+      </w:r>
+      <w:r>
+        <w:rPr>
+          <w:sz w:val="24"/>
+          <w:szCs w:val="24"/>
+        </w:rPr>
+        <w:t>er, modificación a través de CSS</w:t>
+      </w:r>
+      <w:r>
+        <w:rPr>
+          <w:sz w:val="24"/>
+          <w:szCs w:val="24"/>
+        </w:rPr>
+        <w:t>.</w:t>
       </w:r>
     </w:p>
     <w:p>
@@ -154,6 +168,67 @@
           <w:szCs w:val="24"/>
         </w:rPr>
         <w:t>Etiqueta main mal cerrada en sección CuartoESO.</w:t>
+      </w:r>
+      <w:r>
+        <w:rPr>
+          <w:sz w:val="24"/>
+          <w:szCs w:val="24"/>
+        </w:rPr>
+        <w:t>html.</w:t>
+      </w:r>
+    </w:p>
+    <w:p>
+      <w:pPr>
+        <w:pStyle w:val="Prrafodelista"/>
+        <w:numPr>
+          <w:ilvl w:val="0"/>
+          <w:numId w:val="1"/>
+        </w:numPr>
+        <w:rPr>
+          <w:sz w:val="24"/>
+          <w:szCs w:val="24"/>
+        </w:rPr>
+      </w:pPr>
+      <w:r>
+        <w:rPr>
+          <w:sz w:val="24"/>
+          <w:szCs w:val="24"/>
+        </w:rPr>
+        <w:t>Faltas de etiquetas formulario en la página Solicitud.html</w:t>
+      </w:r>
+      <w:r>
+        <w:rPr>
+          <w:sz w:val="24"/>
+          <w:szCs w:val="24"/>
+        </w:rPr>
+        <w:t xml:space="preserve"> y también en esta página había que encerrar los input en etiquetas label</w:t>
+      </w:r>
+      <w:r>
+        <w:rPr>
+          <w:sz w:val="24"/>
+          <w:szCs w:val="24"/>
+        </w:rPr>
+        <w:t>.</w:t>
+      </w:r>
+    </w:p>
+    <w:p>
+      <w:pPr>
+        <w:pStyle w:val="Prrafodelista"/>
+        <w:numPr>
+          <w:ilvl w:val="0"/>
+          <w:numId w:val="1"/>
+        </w:numPr>
+        <w:rPr>
+          <w:sz w:val="24"/>
+          <w:szCs w:val="24"/>
+        </w:rPr>
+      </w:pPr>
+      <w:r>
+        <w:rPr>
+          <w:sz w:val="24"/>
+          <w:szCs w:val="24"/>
+        </w:rPr>
+        <w:t>Cambios de los alt de los logotipos que aparecen en la cabecera y en los pies de página.</w:t>
       </w:r>
     </w:p>
     <w:sectPr>

</xml_diff>

<commit_message>
Arreglo de formulario solicitud y varios alt de las imágenes
</commit_message>
<xml_diff>
--- a/practica-1-team-potato-master/Errores team potato.docx
+++ b/practica-1-team-potato-master/Errores team potato.docx
@@ -99,14 +99,14 @@
           <w:sz w:val="24"/>
           <w:szCs w:val="24"/>
         </w:rPr>
-        <w:t xml:space="preserve">En la sección de grados un contraste de colores con dificultades para la visión entre las etiquetas th, por ello he cambiado el color de fondo de los th a </w:t>
-      </w:r>
-      <w:r>
-        <w:rPr>
-          <w:sz w:val="24"/>
-          <w:szCs w:val="24"/>
-        </w:rPr>
-        <w:t>#404040</w:t>
+        <w:t>Uso de etiqueta obsoleta cent</w:t>
+      </w:r>
+      <w:r>
+        <w:rPr>
+          <w:sz w:val="24"/>
+          <w:szCs w:val="24"/>
+        </w:rPr>
+        <w:t>er, modificación a través de CSS</w:t>
       </w:r>
       <w:r>
         <w:rPr>
@@ -133,21 +133,14 @@
           <w:sz w:val="24"/>
           <w:szCs w:val="24"/>
         </w:rPr>
-        <w:t>Uso de etiqueta obsoleta cent</w:t>
-      </w:r>
-      <w:r>
-        <w:rPr>
-          <w:sz w:val="24"/>
-          <w:szCs w:val="24"/>
-        </w:rPr>
-        <w:t>er, modificación a través de CSS</w:t>
-      </w:r>
-      <w:r>
-        <w:rPr>
-          <w:sz w:val="24"/>
-          <w:szCs w:val="24"/>
-        </w:rPr>
-        <w:t>.</w:t>
+        <w:t>Etiqueta main mal cerrada en sección CuartoESO.</w:t>
+      </w:r>
+      <w:r>
+        <w:rPr>
+          <w:sz w:val="24"/>
+          <w:szCs w:val="24"/>
+        </w:rPr>
+        <w:t>html.</w:t>
       </w:r>
     </w:p>
     <w:p>
@@ -167,33 +160,6 @@
           <w:sz w:val="24"/>
           <w:szCs w:val="24"/>
         </w:rPr>
-        <w:t>Etiqueta main mal cerrada en sección CuartoESO.</w:t>
-      </w:r>
-      <w:r>
-        <w:rPr>
-          <w:sz w:val="24"/>
-          <w:szCs w:val="24"/>
-        </w:rPr>
-        <w:t>html.</w:t>
-      </w:r>
-    </w:p>
-    <w:p>
-      <w:pPr>
-        <w:pStyle w:val="Prrafodelista"/>
-        <w:numPr>
-          <w:ilvl w:val="0"/>
-          <w:numId w:val="1"/>
-        </w:numPr>
-        <w:rPr>
-          <w:sz w:val="24"/>
-          <w:szCs w:val="24"/>
-        </w:rPr>
-      </w:pPr>
-      <w:r>
-        <w:rPr>
-          <w:sz w:val="24"/>
-          <w:szCs w:val="24"/>
-        </w:rPr>
         <w:t>Faltas de etiquetas formulario en la página Solicitud.html</w:t>
       </w:r>
       <w:r>
@@ -201,14 +167,21 @@
           <w:sz w:val="24"/>
           <w:szCs w:val="24"/>
         </w:rPr>
-        <w:t xml:space="preserve"> y también en esta página había que encerrar los input en etiquetas label</w:t>
-      </w:r>
-      <w:r>
-        <w:rPr>
-          <w:sz w:val="24"/>
-          <w:szCs w:val="24"/>
-        </w:rPr>
-        <w:t>.</w:t>
+        <w:t xml:space="preserve"> y también en esta página había que </w:t>
+      </w:r>
+      <w:r>
+        <w:rPr>
+          <w:sz w:val="24"/>
+          <w:szCs w:val="24"/>
+        </w:rPr>
+        <w:t xml:space="preserve">utilizar etiquetas label para referenciar </w:t>
+      </w:r>
+      <w:r>
+        <w:rPr>
+          <w:sz w:val="24"/>
+          <w:szCs w:val="24"/>
+        </w:rPr>
+        <w:t xml:space="preserve"> los input.</w:t>
       </w:r>
     </w:p>
     <w:p>

</xml_diff>

<commit_message>
Arreglo listado de errores
</commit_message>
<xml_diff>
--- a/practica-1-team-potato-master/Errores team potato.docx
+++ b/practica-1-team-potato-master/Errores team potato.docx
@@ -20,6 +20,26 @@
           <w:szCs w:val="56"/>
         </w:rPr>
         <w:t>Errores team potato</w:t>
+      </w:r>
+    </w:p>
+    <w:p>
+      <w:pPr>
+        <w:ind w:firstLine="360"/>
+        <w:rPr>
+          <w:b/>
+          <w:i/>
+          <w:sz w:val="24"/>
+          <w:szCs w:val="24"/>
+        </w:rPr>
+      </w:pPr>
+      <w:r>
+        <w:rPr>
+          <w:b/>
+          <w:i/>
+          <w:sz w:val="24"/>
+          <w:szCs w:val="24"/>
+        </w:rPr>
+        <w:t>Errores WAVE:</w:t>
       </w:r>
     </w:p>
     <w:p>
@@ -79,7 +99,28 @@
           <w:sz w:val="24"/>
           <w:szCs w:val="24"/>
         </w:rPr>
-        <w:t>Saltos de encabezados de h1 a h3.</w:t>
+        <w:t>Faltas de etiquetas formulario en la página Solicitud.html</w:t>
+      </w:r>
+      <w:r>
+        <w:rPr>
+          <w:sz w:val="24"/>
+          <w:szCs w:val="24"/>
+        </w:rPr>
+        <w:t xml:space="preserve"> y también en esta página había que </w:t>
+      </w:r>
+      <w:r>
+        <w:rPr>
+          <w:sz w:val="24"/>
+          <w:szCs w:val="24"/>
+        </w:rPr>
+        <w:t xml:space="preserve">utilizar etiquetas label para referenciar </w:t>
+      </w:r>
+      <w:r>
+        <w:rPr>
+          <w:sz w:val="24"/>
+          <w:szCs w:val="24"/>
+        </w:rPr>
+        <w:t xml:space="preserve"> los input.</w:t>
       </w:r>
     </w:p>
     <w:p>
@@ -99,21 +140,27 @@
           <w:sz w:val="24"/>
           <w:szCs w:val="24"/>
         </w:rPr>
-        <w:t>Uso de etiqueta obsoleta cent</w:t>
-      </w:r>
-      <w:r>
-        <w:rPr>
-          <w:sz w:val="24"/>
-          <w:szCs w:val="24"/>
-        </w:rPr>
-        <w:t>er, modificación a través de CSS</w:t>
-      </w:r>
-      <w:r>
-        <w:rPr>
-          <w:sz w:val="24"/>
-          <w:szCs w:val="24"/>
-        </w:rPr>
-        <w:t>.</w:t>
+        <w:t>Cambios de los alt de los logotipos que aparecen en la cabecera y en los pies de página.</w:t>
+      </w:r>
+    </w:p>
+    <w:p>
+      <w:pPr>
+        <w:ind w:left="360"/>
+        <w:rPr>
+          <w:b/>
+          <w:i/>
+          <w:sz w:val="24"/>
+          <w:szCs w:val="24"/>
+        </w:rPr>
+      </w:pPr>
+      <w:r>
+        <w:rPr>
+          <w:b/>
+          <w:i/>
+          <w:sz w:val="24"/>
+          <w:szCs w:val="24"/>
+        </w:rPr>
+        <w:t>Errores de W3Schools:</w:t>
       </w:r>
     </w:p>
     <w:p>
@@ -121,7 +168,7 @@
         <w:pStyle w:val="Prrafodelista"/>
         <w:numPr>
           <w:ilvl w:val="0"/>
-          <w:numId w:val="1"/>
+          <w:numId w:val="2"/>
         </w:numPr>
         <w:rPr>
           <w:sz w:val="24"/>
@@ -133,14 +180,7 @@
           <w:sz w:val="24"/>
           <w:szCs w:val="24"/>
         </w:rPr>
-        <w:t>Etiqueta main mal cerrada en sección CuartoESO.</w:t>
-      </w:r>
-      <w:r>
-        <w:rPr>
-          <w:sz w:val="24"/>
-          <w:szCs w:val="24"/>
-        </w:rPr>
-        <w:t>html.</w:t>
+        <w:t>Saltos de encabezados de h1 a h3.</w:t>
       </w:r>
     </w:p>
     <w:p>
@@ -148,7 +188,7 @@
         <w:pStyle w:val="Prrafodelista"/>
         <w:numPr>
           <w:ilvl w:val="0"/>
-          <w:numId w:val="1"/>
+          <w:numId w:val="2"/>
         </w:numPr>
         <w:rPr>
           <w:sz w:val="24"/>
@@ -160,28 +200,7 @@
           <w:sz w:val="24"/>
           <w:szCs w:val="24"/>
         </w:rPr>
-        <w:t>Faltas de etiquetas formulario en la página Solicitud.html</w:t>
-      </w:r>
-      <w:r>
-        <w:rPr>
-          <w:sz w:val="24"/>
-          <w:szCs w:val="24"/>
-        </w:rPr>
-        <w:t xml:space="preserve"> y también en esta página había que </w:t>
-      </w:r>
-      <w:r>
-        <w:rPr>
-          <w:sz w:val="24"/>
-          <w:szCs w:val="24"/>
-        </w:rPr>
-        <w:t xml:space="preserve">utilizar etiquetas label para referenciar </w:t>
-      </w:r>
-      <w:r>
-        <w:rPr>
-          <w:sz w:val="24"/>
-          <w:szCs w:val="24"/>
-        </w:rPr>
-        <w:t xml:space="preserve"> los input.</w:t>
+        <w:t>Uso de etiqueta obsoleta center, modificación a través de CSS.</w:t>
       </w:r>
     </w:p>
     <w:p>
@@ -189,7 +208,7 @@
         <w:pStyle w:val="Prrafodelista"/>
         <w:numPr>
           <w:ilvl w:val="0"/>
-          <w:numId w:val="1"/>
+          <w:numId w:val="2"/>
         </w:numPr>
         <w:rPr>
           <w:sz w:val="24"/>
@@ -201,8 +220,17 @@
           <w:sz w:val="24"/>
           <w:szCs w:val="24"/>
         </w:rPr>
-        <w:t>Cambios de los alt de los logotipos que aparecen en la cabecera y en los pies de página.</w:t>
-      </w:r>
+        <w:t>Etiqueta main mal cerrada en sección CuartoESO.html.</w:t>
+      </w:r>
+    </w:p>
+    <w:p>
+      <w:pPr>
+        <w:pStyle w:val="Prrafodelista"/>
+        <w:rPr>
+          <w:sz w:val="24"/>
+          <w:szCs w:val="24"/>
+        </w:rPr>
+      </w:pPr>
     </w:p>
     <w:sectPr>
       <w:pgSz w:w="11906" w:h="16838"/>
@@ -217,6 +245,95 @@
 <file path=word/numbering.xml><?xml version="1.0" encoding="utf-8"?>
 <w:numbering xmlns:ve="http://schemas.openxmlformats.org/markup-compatibility/2006" xmlns:o="urn:schemas-microsoft-com:office:office" xmlns:r="http://schemas.openxmlformats.org/officeDocument/2006/relationships" xmlns:m="http://schemas.openxmlformats.org/officeDocument/2006/math" xmlns:v="urn:schemas-microsoft-com:vml" xmlns:wp="http://schemas.openxmlformats.org/drawingml/2006/wordprocessingDrawing" xmlns:w10="urn:schemas-microsoft-com:office:word" xmlns:w="http://schemas.openxmlformats.org/wordprocessingml/2006/main" xmlns:wne="http://schemas.microsoft.com/office/word/2006/wordml">
   <w:abstractNum w:abstractNumId="0">
+    <w:nsid w:val="1AFD18B2"/>
+    <w:multiLevelType w:val="hybridMultilevel"/>
+    <w:tmpl w:val="81F623CA"/>
+    <w:lvl w:ilvl="0" w:tplc="53B6ECFE">
+      <w:start w:val="1"/>
+      <w:numFmt w:val="decimal"/>
+      <w:lvlText w:val="%1."/>
+      <w:lvlJc w:val="left"/>
+      <w:pPr>
+        <w:ind w:left="1080" w:hanging="360"/>
+      </w:pPr>
+      <w:rPr>
+        <w:rFonts w:hint="default"/>
+      </w:rPr>
+    </w:lvl>
+    <w:lvl w:ilvl="1" w:tplc="0C0A0019" w:tentative="1">
+      <w:start w:val="1"/>
+      <w:numFmt w:val="lowerLetter"/>
+      <w:lvlText w:val="%2."/>
+      <w:lvlJc w:val="left"/>
+      <w:pPr>
+        <w:ind w:left="1800" w:hanging="360"/>
+      </w:pPr>
+    </w:lvl>
+    <w:lvl w:ilvl="2" w:tplc="0C0A001B" w:tentative="1">
+      <w:start w:val="1"/>
+      <w:numFmt w:val="lowerRoman"/>
+      <w:lvlText w:val="%3."/>
+      <w:lvlJc w:val="right"/>
+      <w:pPr>
+        <w:ind w:left="2520" w:hanging="180"/>
+      </w:pPr>
+    </w:lvl>
+    <w:lvl w:ilvl="3" w:tplc="0C0A000F" w:tentative="1">
+      <w:start w:val="1"/>
+      <w:numFmt w:val="decimal"/>
+      <w:lvlText w:val="%4."/>
+      <w:lvlJc w:val="left"/>
+      <w:pPr>
+        <w:ind w:left="3240" w:hanging="360"/>
+      </w:pPr>
+    </w:lvl>
+    <w:lvl w:ilvl="4" w:tplc="0C0A0019" w:tentative="1">
+      <w:start w:val="1"/>
+      <w:numFmt w:val="lowerLetter"/>
+      <w:lvlText w:val="%5."/>
+      <w:lvlJc w:val="left"/>
+      <w:pPr>
+        <w:ind w:left="3960" w:hanging="360"/>
+      </w:pPr>
+    </w:lvl>
+    <w:lvl w:ilvl="5" w:tplc="0C0A001B" w:tentative="1">
+      <w:start w:val="1"/>
+      <w:numFmt w:val="lowerRoman"/>
+      <w:lvlText w:val="%6."/>
+      <w:lvlJc w:val="right"/>
+      <w:pPr>
+        <w:ind w:left="4680" w:hanging="180"/>
+      </w:pPr>
+    </w:lvl>
+    <w:lvl w:ilvl="6" w:tplc="0C0A000F" w:tentative="1">
+      <w:start w:val="1"/>
+      <w:numFmt w:val="decimal"/>
+      <w:lvlText w:val="%7."/>
+      <w:lvlJc w:val="left"/>
+      <w:pPr>
+        <w:ind w:left="5400" w:hanging="360"/>
+      </w:pPr>
+    </w:lvl>
+    <w:lvl w:ilvl="7" w:tplc="0C0A0019" w:tentative="1">
+      <w:start w:val="1"/>
+      <w:numFmt w:val="lowerLetter"/>
+      <w:lvlText w:val="%8."/>
+      <w:lvlJc w:val="left"/>
+      <w:pPr>
+        <w:ind w:left="6120" w:hanging="360"/>
+      </w:pPr>
+    </w:lvl>
+    <w:lvl w:ilvl="8" w:tplc="0C0A001B" w:tentative="1">
+      <w:start w:val="1"/>
+      <w:numFmt w:val="lowerRoman"/>
+      <w:lvlText w:val="%9."/>
+      <w:lvlJc w:val="right"/>
+      <w:pPr>
+        <w:ind w:left="6840" w:hanging="180"/>
+      </w:pPr>
+    </w:lvl>
+  </w:abstractNum>
+  <w:abstractNum w:abstractNumId="1">
     <w:nsid w:val="5AD5661F"/>
     <w:multiLevelType w:val="hybridMultilevel"/>
     <w:tmpl w:val="4134DC92"/>
@@ -306,6 +423,9 @@
     </w:lvl>
   </w:abstractNum>
   <w:num w:numId="1">
+    <w:abstractNumId w:val="1"/>
+  </w:num>
+  <w:num w:numId="2">
     <w:abstractNumId w:val="0"/>
   </w:num>
 </w:numbering>

</xml_diff>

<commit_message>
Signed-off-by: Antonio José Valverde Cano <valverde19766@iesmarenostrum.com>
</commit_message>
<xml_diff>
--- a/practica-1-team-potato-master/Errores team potato.docx
+++ b/practica-1-team-potato-master/Errores team potato.docx
@@ -61,6 +61,29 @@
         </w:rPr>
         <w:t>El nombre de archivo del índice no se llamaba índex se llamaba Practica1.html</w:t>
       </w:r>
+      <w:r>
+        <w:rPr>
+          <w:sz w:val="24"/>
+          <w:szCs w:val="24"/>
+        </w:rPr>
+        <w:t>.</w:t>
+      </w:r>
+    </w:p>
+    <w:p>
+      <w:pPr>
+        <w:pStyle w:val="Prrafodelista"/>
+        <w:rPr>
+          <w:sz w:val="24"/>
+          <w:szCs w:val="24"/>
+        </w:rPr>
+      </w:pPr>
+      <w:r>
+        <w:rPr>
+          <w:sz w:val="24"/>
+          <w:szCs w:val="24"/>
+        </w:rPr>
+        <w:t>Solución: Cambiar el nombre del documento.</w:t>
+      </w:r>
     </w:p>
     <w:p>
       <w:pPr>
@@ -85,6 +108,22 @@
     <w:p>
       <w:pPr>
         <w:pStyle w:val="Prrafodelista"/>
+        <w:rPr>
+          <w:sz w:val="24"/>
+          <w:szCs w:val="24"/>
+        </w:rPr>
+      </w:pPr>
+      <w:r>
+        <w:rPr>
+          <w:sz w:val="24"/>
+          <w:szCs w:val="24"/>
+        </w:rPr>
+        <w:t>Solución: Cambiar la ruta por una correcta</w:t>
+      </w:r>
+    </w:p>
+    <w:p>
+      <w:pPr>
+        <w:pStyle w:val="Prrafodelista"/>
         <w:numPr>
           <w:ilvl w:val="0"/>
           <w:numId w:val="1"/>
@@ -99,7 +138,14 @@
           <w:sz w:val="24"/>
           <w:szCs w:val="24"/>
         </w:rPr>
-        <w:t>Faltas de etiquetas formulario en la página Solicitud.html</w:t>
+        <w:t>Falta de etiqueta</w:t>
+      </w:r>
+      <w:r>
+        <w:rPr>
+          <w:sz w:val="24"/>
+          <w:szCs w:val="24"/>
+        </w:rPr>
+        <w:t xml:space="preserve"> formulario en la página Solicitud.html</w:t>
       </w:r>
       <w:r>
         <w:rPr>
@@ -121,6 +167,22 @@
           <w:szCs w:val="24"/>
         </w:rPr>
         <w:t xml:space="preserve"> los input.</w:t>
+      </w:r>
+    </w:p>
+    <w:p>
+      <w:pPr>
+        <w:pStyle w:val="Prrafodelista"/>
+        <w:rPr>
+          <w:sz w:val="24"/>
+          <w:szCs w:val="24"/>
+        </w:rPr>
+      </w:pPr>
+      <w:r>
+        <w:rPr>
+          <w:sz w:val="24"/>
+          <w:szCs w:val="24"/>
+        </w:rPr>
+        <w:t>Solución: Colocar la etiqueta form.</w:t>
       </w:r>
     </w:p>
     <w:p>
@@ -145,6 +207,58 @@
     </w:p>
     <w:p>
       <w:pPr>
+        <w:pStyle w:val="Prrafodelista"/>
+        <w:rPr>
+          <w:sz w:val="24"/>
+          <w:szCs w:val="24"/>
+        </w:rPr>
+      </w:pPr>
+      <w:r>
+        <w:rPr>
+          <w:sz w:val="24"/>
+          <w:szCs w:val="24"/>
+        </w:rPr>
+        <w:t>Solución: Cambiar los nombres de los alt de los logotipos.</w:t>
+      </w:r>
+    </w:p>
+    <w:p>
+      <w:pPr>
+        <w:pStyle w:val="Prrafodelista"/>
+        <w:numPr>
+          <w:ilvl w:val="0"/>
+          <w:numId w:val="1"/>
+        </w:numPr>
+        <w:rPr>
+          <w:sz w:val="24"/>
+          <w:szCs w:val="24"/>
+        </w:rPr>
+      </w:pPr>
+      <w:r>
+        <w:rPr>
+          <w:sz w:val="24"/>
+          <w:szCs w:val="24"/>
+        </w:rPr>
+        <w:t>Faltaba enlazar los elementos del formulario con el formulario utilizando aria-labelledid en la sección de Solicitud.html.</w:t>
+      </w:r>
+    </w:p>
+    <w:p>
+      <w:pPr>
+        <w:pStyle w:val="Prrafodelista"/>
+        <w:rPr>
+          <w:sz w:val="24"/>
+          <w:szCs w:val="24"/>
+        </w:rPr>
+      </w:pPr>
+      <w:r>
+        <w:rPr>
+          <w:sz w:val="24"/>
+          <w:szCs w:val="24"/>
+        </w:rPr>
+        <w:t>Solución: incluir la propiedad aria-labelledid.</w:t>
+      </w:r>
+    </w:p>
+    <w:p>
+      <w:pPr>
         <w:ind w:left="360"/>
         <w:rPr>
           <w:b/>
@@ -186,6 +300,23 @@
     <w:p>
       <w:pPr>
         <w:pStyle w:val="Prrafodelista"/>
+        <w:ind w:left="1080"/>
+        <w:rPr>
+          <w:sz w:val="24"/>
+          <w:szCs w:val="24"/>
+        </w:rPr>
+      </w:pPr>
+      <w:r>
+        <w:rPr>
+          <w:sz w:val="24"/>
+          <w:szCs w:val="24"/>
+        </w:rPr>
+        <w:t>Solución: Colocar  los encabezados por orden de escala.</w:t>
+      </w:r>
+    </w:p>
+    <w:p>
+      <w:pPr>
+        <w:pStyle w:val="Prrafodelista"/>
         <w:numPr>
           <w:ilvl w:val="0"/>
           <w:numId w:val="2"/>
@@ -206,6 +337,23 @@
     <w:p>
       <w:pPr>
         <w:pStyle w:val="Prrafodelista"/>
+        <w:ind w:left="1080"/>
+        <w:rPr>
+          <w:sz w:val="24"/>
+          <w:szCs w:val="24"/>
+        </w:rPr>
+      </w:pPr>
+      <w:r>
+        <w:rPr>
+          <w:sz w:val="24"/>
+          <w:szCs w:val="24"/>
+        </w:rPr>
+        <w:t>Solución: Modificaciones desde CSS.</w:t>
+      </w:r>
+    </w:p>
+    <w:p>
+      <w:pPr>
+        <w:pStyle w:val="Prrafodelista"/>
         <w:numPr>
           <w:ilvl w:val="0"/>
           <w:numId w:val="2"/>
@@ -221,6 +369,23 @@
           <w:szCs w:val="24"/>
         </w:rPr>
         <w:t>Etiqueta main mal cerrada en sección CuartoESO.html.</w:t>
+      </w:r>
+    </w:p>
+    <w:p>
+      <w:pPr>
+        <w:pStyle w:val="Prrafodelista"/>
+        <w:ind w:left="1080"/>
+        <w:rPr>
+          <w:sz w:val="24"/>
+          <w:szCs w:val="24"/>
+        </w:rPr>
+      </w:pPr>
+      <w:r>
+        <w:rPr>
+          <w:sz w:val="24"/>
+          <w:szCs w:val="24"/>
+        </w:rPr>
+        <w:t>Solución: Recolocar el cierre de la etiqueta main.</w:t>
       </w:r>
     </w:p>
     <w:p>
@@ -349,7 +514,7 @@
         <w:rFonts w:hint="default"/>
       </w:rPr>
     </w:lvl>
-    <w:lvl w:ilvl="1" w:tplc="0C0A0019" w:tentative="1">
+    <w:lvl w:ilvl="1" w:tplc="0C0A0019">
       <w:start w:val="1"/>
       <w:numFmt w:val="lowerLetter"/>
       <w:lvlText w:val="%2."/>
@@ -358,7 +523,7 @@
         <w:ind w:left="1440" w:hanging="360"/>
       </w:pPr>
     </w:lvl>
-    <w:lvl w:ilvl="2" w:tplc="0C0A001B" w:tentative="1">
+    <w:lvl w:ilvl="2" w:tplc="0C0A001B">
       <w:start w:val="1"/>
       <w:numFmt w:val="lowerRoman"/>
       <w:lvlText w:val="%3."/>

</xml_diff>

<commit_message>
Arreglo lista de errores team potato
</commit_message>
<xml_diff>
--- a/practica-1-team-potato-master/Errores team potato.docx
+++ b/practica-1-team-potato-master/Errores team potato.docx
@@ -102,7 +102,21 @@
           <w:sz w:val="24"/>
           <w:szCs w:val="24"/>
         </w:rPr>
-        <w:t>La imagen que aparecía tanto en la cabecera como en el pie de página tienen una ruta errónea.</w:t>
+        <w:t>La imagen que aparecía tanto en la cabecera como en el pie de página</w:t>
+      </w:r>
+      <w:r>
+        <w:rPr>
+          <w:sz w:val="24"/>
+          <w:szCs w:val="24"/>
+        </w:rPr>
+        <w:t xml:space="preserve"> de todas las secciones de la página</w:t>
+      </w:r>
+      <w:r>
+        <w:rPr>
+          <w:sz w:val="24"/>
+          <w:szCs w:val="24"/>
+        </w:rPr>
+        <w:t xml:space="preserve"> tienen una ruta errónea.</w:t>
       </w:r>
     </w:p>
     <w:p>
@@ -202,7 +216,21 @@
           <w:sz w:val="24"/>
           <w:szCs w:val="24"/>
         </w:rPr>
-        <w:t>Cambios de los alt de los logotipos que aparecen en la cabecera y en los pies de página.</w:t>
+        <w:t>Cambios de los alt de los logotipos que aparecen en la cabecera y en los pies de página</w:t>
+      </w:r>
+      <w:r>
+        <w:rPr>
+          <w:sz w:val="24"/>
+          <w:szCs w:val="24"/>
+        </w:rPr>
+        <w:t xml:space="preserve"> de todas las secciones</w:t>
+      </w:r>
+      <w:r>
+        <w:rPr>
+          <w:sz w:val="24"/>
+          <w:szCs w:val="24"/>
+        </w:rPr>
+        <w:t>.</w:t>
       </w:r>
     </w:p>
     <w:p>
@@ -331,7 +359,21 @@
           <w:sz w:val="24"/>
           <w:szCs w:val="24"/>
         </w:rPr>
-        <w:t>Uso de etiqueta obsoleta center, modificación a través de CSS.</w:t>
+        <w:t>Uso de etiqueta obsoleta center</w:t>
+      </w:r>
+      <w:r>
+        <w:rPr>
+          <w:sz w:val="24"/>
+          <w:szCs w:val="24"/>
+        </w:rPr>
+        <w:t xml:space="preserve"> en las secciones Universidad, Pruebas grado medio, Pruebas grado superior, Administración e Informática</w:t>
+      </w:r>
+      <w:r>
+        <w:rPr>
+          <w:sz w:val="24"/>
+          <w:szCs w:val="24"/>
+        </w:rPr>
+        <w:t>, modificación a través de CSS.</w:t>
       </w:r>
     </w:p>
     <w:p>

</xml_diff>